<commit_message>
added Mentor signs, created pdf format of patent, Ready to upload
</commit_message>
<xml_diff>
--- a/PAtent.docx
+++ b/PAtent.docx
@@ -1295,7 +1295,7 @@
       <w:tr>
         <w:tc>
           <w:tcPr>
-            <w:tcW w:w="3227" w:type="dxa"/>
+            <w:tcW w:w="3173" w:type="dxa"/>
             <w:tcBorders>
               <w:top w:val="single" w:sz="4" w:space="0" w:color="auto"/>
               <w:left w:val="single" w:sz="4" w:space="0" w:color="auto"/>
@@ -1335,7 +1335,7 @@
         </w:tc>
         <w:tc>
           <w:tcPr>
-            <w:tcW w:w="6349" w:type="dxa"/>
+            <w:tcW w:w="6177" w:type="dxa"/>
             <w:tcBorders>
               <w:top w:val="single" w:sz="4" w:space="0" w:color="auto"/>
               <w:left w:val="single" w:sz="4" w:space="0" w:color="auto"/>
@@ -1369,7 +1369,7 @@
       <w:tr>
         <w:tc>
           <w:tcPr>
-            <w:tcW w:w="3227" w:type="dxa"/>
+            <w:tcW w:w="3173" w:type="dxa"/>
             <w:tcBorders>
               <w:top w:val="single" w:sz="4" w:space="0" w:color="auto"/>
               <w:left w:val="single" w:sz="4" w:space="0" w:color="auto"/>
@@ -1431,7 +1431,7 @@
         </w:tc>
         <w:tc>
           <w:tcPr>
-            <w:tcW w:w="6349" w:type="dxa"/>
+            <w:tcW w:w="6177" w:type="dxa"/>
             <w:tcBorders>
               <w:top w:val="single" w:sz="4" w:space="0" w:color="auto"/>
               <w:left w:val="single" w:sz="4" w:space="0" w:color="auto"/>
@@ -1463,7 +1463,7 @@
       <w:tr>
         <w:tc>
           <w:tcPr>
-            <w:tcW w:w="3227" w:type="dxa"/>
+            <w:tcW w:w="3173" w:type="dxa"/>
             <w:tcBorders>
               <w:top w:val="single" w:sz="4" w:space="0" w:color="auto"/>
               <w:left w:val="single" w:sz="4" w:space="0" w:color="auto"/>
@@ -1496,7 +1496,7 @@
         </w:tc>
         <w:tc>
           <w:tcPr>
-            <w:tcW w:w="6349" w:type="dxa"/>
+            <w:tcW w:w="6177" w:type="dxa"/>
             <w:tcBorders>
               <w:top w:val="single" w:sz="4" w:space="0" w:color="auto"/>
               <w:left w:val="single" w:sz="4" w:space="0" w:color="auto"/>
@@ -1528,7 +1528,7 @@
       <w:tr>
         <w:tc>
           <w:tcPr>
-            <w:tcW w:w="3227" w:type="dxa"/>
+            <w:tcW w:w="3173" w:type="dxa"/>
             <w:tcBorders>
               <w:top w:val="single" w:sz="4" w:space="0" w:color="auto"/>
               <w:left w:val="single" w:sz="4" w:space="0" w:color="auto"/>
@@ -1561,7 +1561,7 @@
         </w:tc>
         <w:tc>
           <w:tcPr>
-            <w:tcW w:w="6349" w:type="dxa"/>
+            <w:tcW w:w="6177" w:type="dxa"/>
             <w:tcBorders>
               <w:top w:val="single" w:sz="4" w:space="0" w:color="auto"/>
               <w:left w:val="single" w:sz="4" w:space="0" w:color="auto"/>
@@ -1593,7 +1593,7 @@
       <w:tr>
         <w:tc>
           <w:tcPr>
-            <w:tcW w:w="3227" w:type="dxa"/>
+            <w:tcW w:w="3173" w:type="dxa"/>
             <w:tcBorders>
               <w:top w:val="single" w:sz="4" w:space="0" w:color="auto"/>
               <w:left w:val="single" w:sz="4" w:space="0" w:color="auto"/>
@@ -1625,7 +1625,7 @@
         </w:tc>
         <w:tc>
           <w:tcPr>
-            <w:tcW w:w="6349" w:type="dxa"/>
+            <w:tcW w:w="6177" w:type="dxa"/>
             <w:tcBorders>
               <w:top w:val="single" w:sz="4" w:space="0" w:color="auto"/>
               <w:left w:val="single" w:sz="4" w:space="0" w:color="auto"/>
@@ -1657,7 +1657,7 @@
       <w:tr>
         <w:tc>
           <w:tcPr>
-            <w:tcW w:w="3227" w:type="dxa"/>
+            <w:tcW w:w="3173" w:type="dxa"/>
             <w:tcBorders>
               <w:top w:val="single" w:sz="4" w:space="0" w:color="auto"/>
               <w:left w:val="single" w:sz="4" w:space="0" w:color="auto"/>
@@ -1689,7 +1689,7 @@
         </w:tc>
         <w:tc>
           <w:tcPr>
-            <w:tcW w:w="6349" w:type="dxa"/>
+            <w:tcW w:w="6177" w:type="dxa"/>
             <w:tcBorders>
               <w:top w:val="single" w:sz="4" w:space="0" w:color="auto"/>
               <w:left w:val="single" w:sz="4" w:space="0" w:color="auto"/>
@@ -1772,6 +1772,492 @@
           <w:tab w:val="left" w:pos="360"/>
         </w:tabs>
         <w:suppressAutoHyphens/>
+        <w:spacing w:line="240" w:lineRule="auto"/>
+        <w:rPr>
+          <w:rFonts w:ascii="Times New Roman" w:hAnsi="Times New Roman"/>
+          <w:b/>
+          <w:sz w:val="24"/>
+          <w:szCs w:val="24"/>
+        </w:rPr>
+      </w:pPr>
+    </w:p>
+    <w:tbl>
+      <w:tblPr>
+        <w:tblW w:w="9350" w:type="dxa"/>
+        <w:tblBorders>
+          <w:top w:val="nil"/>
+          <w:left w:val="nil"/>
+          <w:bottom w:val="nil"/>
+          <w:right w:val="nil"/>
+          <w:insideH w:val="nil"/>
+          <w:insideV w:val="nil"/>
+        </w:tblBorders>
+        <w:tblLayout w:type="fixed"/>
+        <w:tblLook w:val="0600" w:firstRow="0" w:lastRow="0" w:firstColumn="0" w:lastColumn="0" w:noHBand="1" w:noVBand="1"/>
+      </w:tblPr>
+      <w:tblGrid>
+        <w:gridCol w:w="3497"/>
+        <w:gridCol w:w="5853"/>
+      </w:tblGrid>
+      <w:tr>
+        <w:trPr>
+          <w:trHeight w:val="377"/>
+        </w:trPr>
+        <w:tc>
+          <w:tcPr>
+            <w:tcW w:w="3497" w:type="dxa"/>
+            <w:tcBorders>
+              <w:top w:val="single" w:sz="5" w:space="0" w:color="000000"/>
+              <w:left w:val="single" w:sz="5" w:space="0" w:color="000000"/>
+              <w:bottom w:val="single" w:sz="5" w:space="0" w:color="000000"/>
+              <w:right w:val="single" w:sz="5" w:space="0" w:color="000000"/>
+            </w:tcBorders>
+            <w:tcMar>
+              <w:top w:w="0" w:type="dxa"/>
+              <w:bottom w:w="0" w:type="dxa"/>
+            </w:tcMar>
+          </w:tcPr>
+          <w:p>
+            <w:pPr>
+              <w:spacing w:before="60" w:after="240"/>
+              <w:rPr>
+                <w:rFonts w:ascii="Times New Roman" w:hAnsi="Times New Roman"/>
+              </w:rPr>
+            </w:pPr>
+            <w:r>
+              <w:rPr>
+                <w:rFonts w:ascii="Times New Roman" w:hAnsi="Times New Roman"/>
+              </w:rPr>
+              <w:t xml:space="preserve">D.    </w:t>
+            </w:r>
+            <w:r>
+              <w:rPr>
+                <w:rFonts w:ascii="Times New Roman" w:hAnsi="Times New Roman"/>
+              </w:rPr>
+              <w:tab/>
+              <w:t xml:space="preserve">    Full name</w:t>
+            </w:r>
+          </w:p>
+        </w:tc>
+        <w:tc>
+          <w:tcPr>
+            <w:tcW w:w="5853" w:type="dxa"/>
+            <w:tcBorders>
+              <w:top w:val="single" w:sz="5" w:space="0" w:color="000000"/>
+              <w:left w:val="single" w:sz="5" w:space="0" w:color="000000"/>
+              <w:bottom w:val="single" w:sz="5" w:space="0" w:color="000000"/>
+              <w:right w:val="single" w:sz="5" w:space="0" w:color="000000"/>
+            </w:tcBorders>
+            <w:tcMar>
+              <w:top w:w="0" w:type="dxa"/>
+              <w:bottom w:w="0" w:type="dxa"/>
+            </w:tcMar>
+          </w:tcPr>
+          <w:p>
+            <w:pPr>
+              <w:spacing w:before="60" w:after="240"/>
+              <w:rPr>
+                <w:rFonts w:ascii="Times New Roman" w:hAnsi="Times New Roman"/>
+                <w:vertAlign w:val="subscript"/>
+              </w:rPr>
+            </w:pPr>
+            <w:r>
+              <w:rPr>
+                <w:rFonts w:ascii="Times New Roman" w:hAnsi="Times New Roman"/>
+                <w:sz w:val="40"/>
+                <w:szCs w:val="40"/>
+                <w:vertAlign w:val="subscript"/>
+              </w:rPr>
+              <w:t xml:space="preserve"> </w:t>
+            </w:r>
+            <w:r>
+              <w:rPr>
+                <w:rFonts w:ascii="Times New Roman" w:hAnsi="Times New Roman"/>
+                <w:vertAlign w:val="subscript"/>
+              </w:rPr>
+              <w:t>Anurag Singh</w:t>
+            </w:r>
+          </w:p>
+        </w:tc>
+      </w:tr>
+      <w:tr>
+        <w:trPr>
+          <w:trHeight w:val="607"/>
+        </w:trPr>
+        <w:tc>
+          <w:tcPr>
+            <w:tcW w:w="3497" w:type="dxa"/>
+            <w:tcBorders>
+              <w:top w:val="single" w:sz="5" w:space="0" w:color="000000"/>
+              <w:left w:val="single" w:sz="5" w:space="0" w:color="000000"/>
+              <w:bottom w:val="single" w:sz="5" w:space="0" w:color="000000"/>
+              <w:right w:val="single" w:sz="5" w:space="0" w:color="000000"/>
+            </w:tcBorders>
+            <w:tcMar>
+              <w:top w:w="0" w:type="dxa"/>
+              <w:bottom w:w="0" w:type="dxa"/>
+            </w:tcMar>
+          </w:tcPr>
+          <w:p>
+            <w:pPr>
+              <w:spacing w:before="60"/>
+              <w:ind w:left="440"/>
+              <w:jc w:val="center"/>
+              <w:rPr>
+                <w:rFonts w:ascii="Times New Roman" w:hAnsi="Times New Roman"/>
+              </w:rPr>
+            </w:pPr>
+            <w:r>
+              <w:rPr>
+                <w:rFonts w:ascii="Times New Roman" w:hAnsi="Times New Roman"/>
+              </w:rPr>
+              <w:t>­­­­­Mobile Number</w:t>
+            </w:r>
+          </w:p>
+        </w:tc>
+        <w:tc>
+          <w:tcPr>
+            <w:tcW w:w="5853" w:type="dxa"/>
+            <w:tcBorders>
+              <w:top w:val="single" w:sz="5" w:space="0" w:color="000000"/>
+              <w:left w:val="single" w:sz="5" w:space="0" w:color="000000"/>
+              <w:bottom w:val="single" w:sz="5" w:space="0" w:color="000000"/>
+              <w:right w:val="single" w:sz="5" w:space="0" w:color="000000"/>
+            </w:tcBorders>
+            <w:tcMar>
+              <w:top w:w="0" w:type="dxa"/>
+              <w:bottom w:w="0" w:type="dxa"/>
+            </w:tcMar>
+          </w:tcPr>
+          <w:p>
+            <w:pPr>
+              <w:spacing w:before="60" w:after="240"/>
+              <w:rPr>
+                <w:rFonts w:ascii="Times New Roman" w:hAnsi="Times New Roman"/>
+              </w:rPr>
+            </w:pPr>
+            <w:r>
+              <w:rPr>
+                <w:rFonts w:ascii="Times New Roman" w:hAnsi="Times New Roman"/>
+              </w:rPr>
+              <w:t xml:space="preserve"> 9999647695</w:t>
+            </w:r>
+          </w:p>
+        </w:tc>
+      </w:tr>
+      <w:tr>
+        <w:trPr>
+          <w:trHeight w:val="607"/>
+        </w:trPr>
+        <w:tc>
+          <w:tcPr>
+            <w:tcW w:w="3497" w:type="dxa"/>
+            <w:tcBorders>
+              <w:top w:val="single" w:sz="5" w:space="0" w:color="000000"/>
+              <w:left w:val="single" w:sz="5" w:space="0" w:color="000000"/>
+              <w:bottom w:val="single" w:sz="5" w:space="0" w:color="000000"/>
+              <w:right w:val="single" w:sz="5" w:space="0" w:color="000000"/>
+            </w:tcBorders>
+            <w:tcMar>
+              <w:top w:w="0" w:type="dxa"/>
+              <w:bottom w:w="0" w:type="dxa"/>
+            </w:tcMar>
+          </w:tcPr>
+          <w:p>
+            <w:pPr>
+              <w:spacing w:before="60"/>
+              <w:ind w:left="440"/>
+              <w:jc w:val="center"/>
+              <w:rPr>
+                <w:rFonts w:ascii="Times New Roman" w:hAnsi="Times New Roman"/>
+              </w:rPr>
+            </w:pPr>
+            <w:r>
+              <w:rPr>
+                <w:rFonts w:ascii="Times New Roman" w:hAnsi="Times New Roman"/>
+              </w:rPr>
+              <w:t>Email (personal)</w:t>
+            </w:r>
+          </w:p>
+        </w:tc>
+        <w:tc>
+          <w:tcPr>
+            <w:tcW w:w="5853" w:type="dxa"/>
+            <w:tcBorders>
+              <w:top w:val="single" w:sz="5" w:space="0" w:color="000000"/>
+              <w:left w:val="single" w:sz="5" w:space="0" w:color="000000"/>
+              <w:bottom w:val="single" w:sz="5" w:space="0" w:color="000000"/>
+              <w:right w:val="single" w:sz="5" w:space="0" w:color="000000"/>
+            </w:tcBorders>
+            <w:tcMar>
+              <w:top w:w="0" w:type="dxa"/>
+              <w:bottom w:w="0" w:type="dxa"/>
+            </w:tcMar>
+          </w:tcPr>
+          <w:p>
+            <w:pPr>
+              <w:spacing w:before="60" w:after="240"/>
+              <w:rPr>
+                <w:rFonts w:ascii="Times New Roman" w:hAnsi="Times New Roman"/>
+              </w:rPr>
+            </w:pPr>
+            <w:r>
+              <w:rPr>
+                <w:rFonts w:ascii="Times New Roman" w:hAnsi="Times New Roman"/>
+              </w:rPr>
+              <w:t>rax93singh@gmail.com</w:t>
+            </w:r>
+          </w:p>
+        </w:tc>
+      </w:tr>
+      <w:tr>
+        <w:trPr>
+          <w:trHeight w:val="607"/>
+        </w:trPr>
+        <w:tc>
+          <w:tcPr>
+            <w:tcW w:w="3497" w:type="dxa"/>
+            <w:tcBorders>
+              <w:top w:val="single" w:sz="5" w:space="0" w:color="000000"/>
+              <w:left w:val="single" w:sz="5" w:space="0" w:color="000000"/>
+              <w:bottom w:val="single" w:sz="5" w:space="0" w:color="000000"/>
+              <w:right w:val="single" w:sz="5" w:space="0" w:color="000000"/>
+            </w:tcBorders>
+            <w:tcMar>
+              <w:top w:w="0" w:type="dxa"/>
+              <w:bottom w:w="0" w:type="dxa"/>
+            </w:tcMar>
+          </w:tcPr>
+          <w:p>
+            <w:pPr>
+              <w:spacing w:before="60"/>
+              <w:ind w:left="440"/>
+              <w:jc w:val="center"/>
+              <w:rPr>
+                <w:rFonts w:ascii="Times New Roman" w:hAnsi="Times New Roman"/>
+              </w:rPr>
+            </w:pPr>
+            <w:r>
+              <w:rPr>
+                <w:rFonts w:ascii="Times New Roman" w:hAnsi="Times New Roman"/>
+              </w:rPr>
+              <w:t>UID/Registration number</w:t>
+            </w:r>
+          </w:p>
+        </w:tc>
+        <w:tc>
+          <w:tcPr>
+            <w:tcW w:w="5853" w:type="dxa"/>
+            <w:tcBorders>
+              <w:top w:val="single" w:sz="5" w:space="0" w:color="000000"/>
+              <w:left w:val="single" w:sz="5" w:space="0" w:color="000000"/>
+              <w:bottom w:val="single" w:sz="5" w:space="0" w:color="000000"/>
+              <w:right w:val="single" w:sz="5" w:space="0" w:color="000000"/>
+            </w:tcBorders>
+            <w:tcMar>
+              <w:top w:w="0" w:type="dxa"/>
+              <w:bottom w:w="0" w:type="dxa"/>
+            </w:tcMar>
+          </w:tcPr>
+          <w:p>
+            <w:pPr>
+              <w:spacing w:before="60" w:after="240"/>
+              <w:rPr>
+                <w:rFonts w:ascii="Times New Roman" w:hAnsi="Times New Roman"/>
+              </w:rPr>
+            </w:pPr>
+            <w:r>
+              <w:rPr>
+                <w:rFonts w:ascii="Times New Roman" w:hAnsi="Times New Roman"/>
+              </w:rPr>
+              <w:t xml:space="preserve"> 29400</w:t>
+            </w:r>
+          </w:p>
+        </w:tc>
+      </w:tr>
+      <w:tr>
+        <w:trPr>
+          <w:trHeight w:val="377"/>
+        </w:trPr>
+        <w:tc>
+          <w:tcPr>
+            <w:tcW w:w="3497" w:type="dxa"/>
+            <w:tcBorders>
+              <w:top w:val="single" w:sz="5" w:space="0" w:color="000000"/>
+              <w:left w:val="single" w:sz="5" w:space="0" w:color="000000"/>
+              <w:bottom w:val="single" w:sz="5" w:space="0" w:color="000000"/>
+              <w:right w:val="single" w:sz="5" w:space="0" w:color="000000"/>
+            </w:tcBorders>
+            <w:tcMar>
+              <w:top w:w="0" w:type="dxa"/>
+              <w:bottom w:w="0" w:type="dxa"/>
+            </w:tcMar>
+          </w:tcPr>
+          <w:p>
+            <w:pPr>
+              <w:spacing w:before="60" w:after="240"/>
+              <w:jc w:val="center"/>
+              <w:rPr>
+                <w:rFonts w:ascii="Times New Roman" w:hAnsi="Times New Roman"/>
+              </w:rPr>
+            </w:pPr>
+            <w:r>
+              <w:rPr>
+                <w:rFonts w:ascii="Times New Roman" w:hAnsi="Times New Roman"/>
+              </w:rPr>
+              <w:t>Address of Internal Inventors</w:t>
+            </w:r>
+          </w:p>
+        </w:tc>
+        <w:tc>
+          <w:tcPr>
+            <w:tcW w:w="5853" w:type="dxa"/>
+            <w:tcBorders>
+              <w:top w:val="single" w:sz="5" w:space="0" w:color="000000"/>
+              <w:left w:val="single" w:sz="5" w:space="0" w:color="000000"/>
+              <w:bottom w:val="single" w:sz="5" w:space="0" w:color="000000"/>
+              <w:right w:val="single" w:sz="5" w:space="0" w:color="000000"/>
+            </w:tcBorders>
+            <w:tcMar>
+              <w:top w:w="0" w:type="dxa"/>
+              <w:bottom w:w="0" w:type="dxa"/>
+            </w:tcMar>
+          </w:tcPr>
+          <w:p>
+            <w:pPr>
+              <w:spacing w:before="60" w:after="240"/>
+              <w:rPr>
+                <w:rFonts w:ascii="Times New Roman" w:hAnsi="Times New Roman"/>
+              </w:rPr>
+            </w:pPr>
+            <w:r>
+              <w:rPr>
+                <w:rFonts w:ascii="Times New Roman" w:hAnsi="Times New Roman"/>
+              </w:rPr>
+              <w:t>Lovely Professional University, Punjab-144411, India</w:t>
+            </w:r>
+          </w:p>
+        </w:tc>
+      </w:tr>
+      <w:tr>
+        <w:trPr>
+          <w:trHeight w:val="607"/>
+        </w:trPr>
+        <w:tc>
+          <w:tcPr>
+            <w:tcW w:w="3497" w:type="dxa"/>
+            <w:tcBorders>
+              <w:top w:val="single" w:sz="5" w:space="0" w:color="000000"/>
+              <w:left w:val="single" w:sz="5" w:space="0" w:color="000000"/>
+              <w:bottom w:val="single" w:sz="5" w:space="0" w:color="000000"/>
+              <w:right w:val="single" w:sz="5" w:space="0" w:color="000000"/>
+            </w:tcBorders>
+            <w:tcMar>
+              <w:top w:w="0" w:type="dxa"/>
+              <w:bottom w:w="0" w:type="dxa"/>
+            </w:tcMar>
+          </w:tcPr>
+          <w:p>
+            <w:pPr>
+              <w:spacing w:before="60"/>
+              <w:ind w:left="440"/>
+              <w:jc w:val="center"/>
+              <w:rPr>
+                <w:rFonts w:ascii="Times New Roman" w:hAnsi="Times New Roman"/>
+              </w:rPr>
+            </w:pPr>
+            <w:r>
+              <w:rPr>
+                <w:rFonts w:ascii="Times New Roman" w:hAnsi="Times New Roman"/>
+              </w:rPr>
+              <w:t>Signature (Mandatory)</w:t>
+            </w:r>
+          </w:p>
+        </w:tc>
+        <w:tc>
+          <w:tcPr>
+            <w:tcW w:w="5853" w:type="dxa"/>
+            <w:tcBorders>
+              <w:top w:val="single" w:sz="5" w:space="0" w:color="000000"/>
+              <w:left w:val="single" w:sz="5" w:space="0" w:color="000000"/>
+              <w:bottom w:val="single" w:sz="5" w:space="0" w:color="000000"/>
+              <w:right w:val="single" w:sz="5" w:space="0" w:color="000000"/>
+            </w:tcBorders>
+            <w:tcMar>
+              <w:top w:w="0" w:type="dxa"/>
+              <w:bottom w:w="0" w:type="dxa"/>
+            </w:tcMar>
+          </w:tcPr>
+          <w:p>
+            <w:pPr>
+              <w:spacing w:before="60" w:after="240"/>
+              <w:rPr>
+                <w:rFonts w:ascii="Times New Roman" w:hAnsi="Times New Roman"/>
+                <w:sz w:val="24"/>
+                <w:szCs w:val="24"/>
+              </w:rPr>
+            </w:pPr>
+            <w:r>
+              <w:rPr>
+                <w:rFonts w:ascii="Times New Roman" w:hAnsi="Times New Roman"/>
+                <w:sz w:val="24"/>
+                <w:szCs w:val="24"/>
+              </w:rPr>
+              <w:t xml:space="preserve"> </w:t>
+            </w:r>
+            <w:r>
+              <w:rPr>
+                <w:rFonts w:ascii="Times New Roman" w:hAnsi="Times New Roman"/>
+                <w:noProof/>
+                <w:sz w:val="24"/>
+                <w:szCs w:val="24"/>
+              </w:rPr>
+              <w:drawing>
+                <wp:inline distT="0" distB="0" distL="0" distR="0" wp14:anchorId="05B91B1C" wp14:editId="2951B673">
+                  <wp:extent cx="2385060" cy="548092"/>
+                  <wp:effectExtent l="0" t="0" r="0" b="4445"/>
+                  <wp:docPr id="12" name="Picture 12" descr="A close-up of a black text&#10;&#10;AI-generated content may be incorrect."/>
+                  <wp:cNvGraphicFramePr>
+                    <a:graphicFrameLocks xmlns:a="http://schemas.openxmlformats.org/drawingml/2006/main" noChangeAspect="1"/>
+                  </wp:cNvGraphicFramePr>
+                  <a:graphic xmlns:a="http://schemas.openxmlformats.org/drawingml/2006/main">
+                    <a:graphicData uri="http://schemas.openxmlformats.org/drawingml/2006/picture">
+                      <pic:pic xmlns:pic="http://schemas.openxmlformats.org/drawingml/2006/picture">
+                        <pic:nvPicPr>
+                          <pic:cNvPr id="12" name="Picture 12" descr="A close-up of a black text&#10;&#10;AI-generated content may be incorrect."/>
+                          <pic:cNvPicPr/>
+                        </pic:nvPicPr>
+                        <pic:blipFill>
+                          <a:blip r:embed="rId10"/>
+                          <a:stretch>
+                            <a:fillRect/>
+                          </a:stretch>
+                        </pic:blipFill>
+                        <pic:spPr>
+                          <a:xfrm>
+                            <a:off x="0" y="0"/>
+                            <a:ext cx="2415282" cy="555037"/>
+                          </a:xfrm>
+                          <a:prstGeom prst="rect">
+                            <a:avLst/>
+                          </a:prstGeom>
+                        </pic:spPr>
+                      </pic:pic>
+                    </a:graphicData>
+                  </a:graphic>
+                </wp:inline>
+              </w:drawing>
+            </w:r>
+          </w:p>
+        </w:tc>
+      </w:tr>
+    </w:tbl>
+    <w:p>
+      <w:pPr>
+        <w:tabs>
+          <w:tab w:val="left" w:pos="360"/>
+        </w:tabs>
+        <w:suppressAutoHyphens/>
         <w:jc w:val="both"/>
         <w:rPr>
           <w:rFonts w:ascii="Times New Roman" w:hAnsi="Times New Roman"/>
@@ -2480,16 +2966,7 @@
           <w:bCs/>
           <w:szCs w:val="24"/>
         </w:rPr>
-        <w:t xml:space="preserve"> characteristics, medical history, and treatment responses, to design optimized drug combinations and radiation plans. Using deep learning and machine learning, the system predicts the most effective chemotherapy dosages, minimizes toxic side effects, and ensures that radiation therapy targets only cancer cells without harming surrounding healthy tissues. Moreover, the model is continuously learning and improving through the monitoring of real-time patient responses, new medical research, and </w:t>
-      </w:r>
-      <w:r>
-        <w:rPr>
-          <w:rFonts w:ascii="Times New Roman" w:hAnsi="Times New Roman"/>
-          <w:bCs/>
-          <w:szCs w:val="24"/>
-        </w:rPr>
-        <w:lastRenderedPageBreak/>
-        <w:t>refinement of treatment strategies. It offers accurate treatments that decrease wasteful consumption of medicine, decrease lengths of stay within hospitals, and rehabilitations involved. Leverage AI with enhanced pattern recognition and natural language processes in conjunction with computer vision enhances this system to have the highly customized, efficient and cost-effective strategy in handling a patient in oncology towards more chances of surviving with higher life quality</w:t>
+        <w:t xml:space="preserve"> characteristics, medical history, and treatment responses, to design optimized drug combinations and radiation plans. Using deep learning and machine learning, the system predicts the most effective chemotherapy dosages, minimizes toxic side effects, and ensures that radiation therapy targets only cancer cells without harming surrounding healthy tissues. Moreover, the model is continuously learning and improving through the monitoring of real-time patient responses, new medical research, and refinement of treatment strategies. It offers accurate treatments that decrease wasteful consumption of medicine, decrease lengths of stay within hospitals, and rehabilitations involved. Leverage AI with enhanced pattern recognition and natural language processes in conjunction with computer vision enhances this system to have the highly customized, efficient and cost-effective strategy in handling a patient in oncology towards more chances of surviving with higher life quality</w:t>
       </w:r>
       <w:r>
         <w:rPr>
@@ -2629,7 +3106,14 @@
         <w:rPr>
           <w:rFonts w:ascii="Times New Roman" w:hAnsi="Times New Roman"/>
         </w:rPr>
-        <w:t>The primary objective of this invention is to develop an AI-powered precision oncology model that maximizes combination chemotherapy and targeted radiation therapy for improved cancer treatment results. This system will seek to marry artificial intelligence with personalized medicine to enhance treatment precision, responsiveness, and reliability while overcoming the shortcomings of traditional approaches. Being a first-time model development, the invention will focus on the following primary areas:</w:t>
+        <w:t xml:space="preserve">The primary objective of this invention is to develop an AI-powered precision oncology model that maximizes combination chemotherapy and targeted radiation therapy for improved cancer treatment results. This system will seek to marry artificial intelligence with personalized medicine to enhance treatment precision, responsiveness, and reliability while overcoming the shortcomings of traditional </w:t>
+      </w:r>
+      <w:r>
+        <w:rPr>
+          <w:rFonts w:ascii="Times New Roman" w:hAnsi="Times New Roman"/>
+        </w:rPr>
+        <w:lastRenderedPageBreak/>
+        <w:t>approaches. Being a first-time model development, the invention will focus on the following primary areas:</w:t>
       </w:r>
     </w:p>
     <w:p>
@@ -2795,15 +3279,7 @@
           <w:rFonts w:ascii="Times New Roman" w:hAnsi="Times New Roman"/>
           <w:szCs w:val="24"/>
         </w:rPr>
-        <w:t xml:space="preserve">hospital information systems. This ensures data continuity, eliminates silos, and allows </w:t>
-      </w:r>
-      <w:r>
-        <w:rPr>
-          <w:rFonts w:ascii="Times New Roman" w:hAnsi="Times New Roman"/>
-          <w:szCs w:val="24"/>
-        </w:rPr>
-        <w:lastRenderedPageBreak/>
-        <w:t>healthcare practitioners to view crucial patient information in real-time for improved decision-making.</w:t>
+        <w:t>hospital information systems. This ensures data continuity, eliminates silos, and allows healthcare practitioners to view crucial patient information in real-time for improved decision-making.</w:t>
       </w:r>
     </w:p>
     <w:p>
@@ -3025,6 +3501,7 @@
           <w:rFonts w:ascii="Times New Roman" w:hAnsi="Times New Roman"/>
           <w:szCs w:val="24"/>
         </w:rPr>
+        <w:lastRenderedPageBreak/>
         <w:t>The system will integrate Explainable AI (XAI) techniques to provide clear, interpretable insights into the AI's decision-making process. This encourages clinicians and healthcare professionals to trust and accept the AI.</w:t>
       </w:r>
     </w:p>
@@ -3163,74 +3640,67 @@
           <w:rFonts w:ascii="Times New Roman" w:hAnsi="Times New Roman"/>
           <w:szCs w:val="24"/>
         </w:rPr>
-        <w:t xml:space="preserve">The invention is for a state-of-the-art AI-driven precision oncology platform that integrates multi-modal patient data to optimally personalize combination chemotherapy and targeted radiation therapy. Leveraging real-time data capture, simulation-based digital twin models, and sophisticated machine learning algorithms, the system continuously optimizes cancer treatment protocols for maximum therapeutic response and minimum adverse effects. The software solution can be prototyped and optimized using standard machine learning frameworks and open-source software </w:t>
-      </w:r>
-      <w:r>
-        <w:rPr>
-          <w:rFonts w:ascii="Times New Roman" w:hAnsi="Times New Roman"/>
+        <w:t xml:space="preserve">The invention is for a state-of-the-art AI-driven precision oncology platform that integrates multi-modal patient data to optimally personalize combination chemotherapy and targeted radiation therapy. Leveraging real-time data capture, simulation-based digital twin models, and sophisticated machine learning algorithms, the system continuously optimizes cancer treatment protocols for maximum therapeutic response and minimum adverse effects. The software solution can be prototyped and optimized using standard machine learning frameworks and open-source software and is thus generalizable to initial prototyping and subsequent clinical optimizations. </w:t>
+      </w:r>
+      <w:r>
+        <w:rPr>
+          <w:rFonts w:ascii="Times New Roman" w:hAnsi="Times New Roman"/>
+          <w:szCs w:val="24"/>
+        </w:rPr>
+        <w:t>The architecture of the AI-</w:t>
+      </w:r>
+      <w:r>
+        <w:rPr>
+          <w:rFonts w:ascii="Times New Roman" w:hAnsi="Times New Roman"/>
+          <w:szCs w:val="24"/>
+        </w:rPr>
+        <w:t xml:space="preserve">driven oncology model </w:t>
+      </w:r>
+      <w:r>
+        <w:rPr>
+          <w:rFonts w:ascii="Times New Roman" w:hAnsi="Times New Roman"/>
+          <w:szCs w:val="24"/>
+        </w:rPr>
+        <w:t xml:space="preserve">comprises five key </w:t>
+      </w:r>
+      <w:proofErr w:type="spellStart"/>
+      <w:r>
+        <w:rPr>
+          <w:rFonts w:ascii="Times New Roman" w:hAnsi="Times New Roman"/>
+          <w:szCs w:val="24"/>
+        </w:rPr>
+        <w:t>layers</w:t>
+      </w:r>
+      <w:proofErr w:type="spellEnd"/>
+      <w:r>
+        <w:rPr>
+          <w:rFonts w:ascii="Times New Roman" w:hAnsi="Times New Roman"/>
+          <w:szCs w:val="24"/>
+        </w:rPr>
+        <w:t>:</w:t>
+      </w:r>
+    </w:p>
+    <w:p>
+      <w:pPr>
+        <w:suppressAutoHyphens/>
+        <w:ind w:left="720"/>
+        <w:jc w:val="both"/>
+        <w:rPr>
+          <w:rFonts w:ascii="Times New Roman" w:hAnsi="Times New Roman"/>
+          <w:b/>
+          <w:bCs/>
+          <w:szCs w:val="24"/>
+        </w:rPr>
+      </w:pPr>
+      <w:r>
+        <w:rPr>
+          <w:rFonts w:ascii="Times New Roman" w:hAnsi="Times New Roman"/>
+          <w:b/>
+          <w:bCs/>
+          <w:noProof/>
           <w:szCs w:val="24"/>
         </w:rPr>
         <w:lastRenderedPageBreak/>
-        <w:t xml:space="preserve">and is thus generalizable to initial prototyping and subsequent clinical optimizations. </w:t>
-      </w:r>
-      <w:r>
-        <w:rPr>
-          <w:rFonts w:ascii="Times New Roman" w:hAnsi="Times New Roman"/>
-          <w:szCs w:val="24"/>
-        </w:rPr>
-        <w:t>The architecture of the AI-</w:t>
-      </w:r>
-      <w:r>
-        <w:rPr>
-          <w:rFonts w:ascii="Times New Roman" w:hAnsi="Times New Roman"/>
-          <w:szCs w:val="24"/>
-        </w:rPr>
-        <w:t xml:space="preserve">driven oncology model </w:t>
-      </w:r>
-      <w:r>
-        <w:rPr>
-          <w:rFonts w:ascii="Times New Roman" w:hAnsi="Times New Roman"/>
-          <w:szCs w:val="24"/>
-        </w:rPr>
-        <w:t xml:space="preserve">comprises five key </w:t>
-      </w:r>
-      <w:proofErr w:type="spellStart"/>
-      <w:r>
-        <w:rPr>
-          <w:rFonts w:ascii="Times New Roman" w:hAnsi="Times New Roman"/>
-          <w:szCs w:val="24"/>
-        </w:rPr>
-        <w:t>layers</w:t>
-      </w:r>
-      <w:proofErr w:type="spellEnd"/>
-      <w:r>
-        <w:rPr>
-          <w:rFonts w:ascii="Times New Roman" w:hAnsi="Times New Roman"/>
-          <w:szCs w:val="24"/>
-        </w:rPr>
-        <w:t>:</w:t>
-      </w:r>
-    </w:p>
-    <w:p>
-      <w:pPr>
-        <w:suppressAutoHyphens/>
-        <w:ind w:left="720"/>
-        <w:jc w:val="both"/>
-        <w:rPr>
-          <w:rFonts w:ascii="Times New Roman" w:hAnsi="Times New Roman"/>
-          <w:b/>
-          <w:bCs/>
-          <w:szCs w:val="24"/>
-        </w:rPr>
-      </w:pPr>
-      <w:r>
-        <w:rPr>
-          <w:rFonts w:ascii="Times New Roman" w:hAnsi="Times New Roman"/>
-          <w:b/>
-          <w:bCs/>
-          <w:noProof/>
-          <w:szCs w:val="24"/>
-        </w:rPr>
         <w:drawing>
           <wp:inline distT="0" distB="0" distL="0" distR="0" wp14:anchorId="6AF72DB8" wp14:editId="4F0FD6C0">
             <wp:extent cx="3512820" cy="7114571"/>
@@ -3247,7 +3717,7 @@
                     <pic:cNvPicPr/>
                   </pic:nvPicPr>
                   <pic:blipFill>
-                    <a:blip r:embed="rId10" cstate="print">
+                    <a:blip r:embed="rId11" cstate="print">
                       <a:extLst>
                         <a:ext uri="{28A0092B-C50C-407E-A947-70E740481C1C}">
                           <a14:useLocalDpi xmlns:a14="http://schemas.microsoft.com/office/drawing/2010/main" val="0"/>
@@ -3303,25 +3773,25 @@
           <w:bCs/>
           <w:szCs w:val="24"/>
         </w:rPr>
+        <w:t>Data Collection and Integration</w:t>
+      </w:r>
+    </w:p>
+    <w:p>
+      <w:pPr>
+        <w:suppressAutoHyphens/>
+        <w:ind w:left="720"/>
+        <w:jc w:val="both"/>
+        <w:rPr>
+          <w:rFonts w:ascii="Times New Roman" w:hAnsi="Times New Roman"/>
+          <w:szCs w:val="24"/>
+        </w:rPr>
+      </w:pPr>
+      <w:r>
+        <w:rPr>
+          <w:rFonts w:ascii="Times New Roman" w:hAnsi="Times New Roman"/>
+          <w:szCs w:val="24"/>
+        </w:rPr>
         <w:lastRenderedPageBreak/>
-        <w:t>Data Collection and Integration</w:t>
-      </w:r>
-    </w:p>
-    <w:p>
-      <w:pPr>
-        <w:suppressAutoHyphens/>
-        <w:ind w:left="720"/>
-        <w:jc w:val="both"/>
-        <w:rPr>
-          <w:rFonts w:ascii="Times New Roman" w:hAnsi="Times New Roman"/>
-          <w:szCs w:val="24"/>
-        </w:rPr>
-      </w:pPr>
-      <w:r>
-        <w:rPr>
-          <w:rFonts w:ascii="Times New Roman" w:hAnsi="Times New Roman"/>
-          <w:szCs w:val="24"/>
-        </w:rPr>
         <w:t>Integration and harvesting of oncology data is meant to generate an end-to-end and real-time cancer profile of each patient for the purpose of formulating individualized treatment plans. Below is a detailed review of its elements:</w:t>
       </w:r>
     </w:p>
@@ -3357,7 +3827,7 @@
                     <pic:cNvPicPr/>
                   </pic:nvPicPr>
                   <pic:blipFill>
-                    <a:blip r:embed="rId11" cstate="print">
+                    <a:blip r:embed="rId12" cstate="print">
                       <a:extLst>
                         <a:ext uri="{28A0092B-C50C-407E-A947-70E740481C1C}">
                           <a14:useLocalDpi xmlns:a14="http://schemas.microsoft.com/office/drawing/2010/main" val="0"/>
@@ -4010,7 +4480,7 @@
                     <pic:cNvPicPr/>
                   </pic:nvPicPr>
                   <pic:blipFill>
-                    <a:blip r:embed="rId12" cstate="print">
+                    <a:blip r:embed="rId13" cstate="print">
                       <a:extLst>
                         <a:ext uri="{28A0092B-C50C-407E-A947-70E740481C1C}">
                           <a14:useLocalDpi xmlns:a14="http://schemas.microsoft.com/office/drawing/2010/main" val="0"/>
@@ -4334,7 +4804,7 @@
                     <pic:cNvPicPr/>
                   </pic:nvPicPr>
                   <pic:blipFill>
-                    <a:blip r:embed="rId13" cstate="print">
+                    <a:blip r:embed="rId14" cstate="print">
                       <a:extLst>
                         <a:ext uri="{28A0092B-C50C-407E-A947-70E740481C1C}">
                           <a14:useLocalDpi xmlns:a14="http://schemas.microsoft.com/office/drawing/2010/main" val="0"/>
@@ -4597,7 +5067,7 @@
                     <pic:cNvPicPr/>
                   </pic:nvPicPr>
                   <pic:blipFill>
-                    <a:blip r:embed="rId14" cstate="print">
+                    <a:blip r:embed="rId15" cstate="print">
                       <a:extLst>
                         <a:ext uri="{28A0092B-C50C-407E-A947-70E740481C1C}">
                           <a14:useLocalDpi xmlns:a14="http://schemas.microsoft.com/office/drawing/2010/main" val="0"/>
@@ -4819,7 +5289,7 @@
                     <pic:cNvPicPr/>
                   </pic:nvPicPr>
                   <pic:blipFill>
-                    <a:blip r:embed="rId15" cstate="print">
+                    <a:blip r:embed="rId16" cstate="print">
                       <a:extLst>
                         <a:ext uri="{28A0092B-C50C-407E-A947-70E740481C1C}">
                           <a14:useLocalDpi xmlns:a14="http://schemas.microsoft.com/office/drawing/2010/main" val="0"/>
@@ -5323,7 +5793,7 @@
                     <pic:cNvPicPr/>
                   </pic:nvPicPr>
                   <pic:blipFill>
-                    <a:blip r:embed="rId16" cstate="print">
+                    <a:blip r:embed="rId17" cstate="print">
                       <a:extLst>
                         <a:ext uri="{28A0092B-C50C-407E-A947-70E740481C1C}">
                           <a14:useLocalDpi xmlns:a14="http://schemas.microsoft.com/office/drawing/2010/main" val="0"/>
@@ -5575,7 +6045,7 @@
                     <pic:cNvPicPr/>
                   </pic:nvPicPr>
                   <pic:blipFill>
-                    <a:blip r:embed="rId17" cstate="print">
+                    <a:blip r:embed="rId18" cstate="print">
                       <a:extLst>
                         <a:ext uri="{28A0092B-C50C-407E-A947-70E740481C1C}">
                           <a14:useLocalDpi xmlns:a14="http://schemas.microsoft.com/office/drawing/2010/main" val="0"/>
@@ -6118,7 +6588,7 @@
                     <pic:cNvPicPr/>
                   </pic:nvPicPr>
                   <pic:blipFill>
-                    <a:blip r:embed="rId18"/>
+                    <a:blip r:embed="rId19"/>
                     <a:stretch>
                       <a:fillRect/>
                     </a:stretch>
@@ -6246,7 +6716,7 @@
                     <pic:cNvPicPr/>
                   </pic:nvPicPr>
                   <pic:blipFill>
-                    <a:blip r:embed="rId19"/>
+                    <a:blip r:embed="rId20"/>
                     <a:stretch>
                       <a:fillRect/>
                     </a:stretch>
@@ -6352,7 +6822,7 @@
                     <pic:cNvPicPr/>
                   </pic:nvPicPr>
                   <pic:blipFill>
-                    <a:blip r:embed="rId20"/>
+                    <a:blip r:embed="rId21"/>
                     <a:stretch>
                       <a:fillRect/>
                     </a:stretch>
@@ -7443,7 +7913,7 @@
                       <wp:cNvGraphicFramePr/>
                       <a:graphic xmlns:a="http://schemas.openxmlformats.org/drawingml/2006/main">
                         <a:graphicData uri="http://schemas.microsoft.com/office/word/2010/wordprocessingInk">
-                          <w14:contentPart bwMode="auto" r:id="rId21">
+                          <w14:contentPart bwMode="auto" r:id="rId22">
                             <w14:nvContentPartPr>
                               <w14:cNvContentPartPr/>
                             </w14:nvContentPartPr>
@@ -7479,7 +7949,7 @@
                       <o:lock v:ext="edit" aspectratio="t"/>
                     </v:shapetype>
                     <v:shape id="Ink 10" o:spid="_x0000_s1026" type="#_x0000_t75" style="position:absolute;margin-left:22.55pt;margin-top:6.3pt;width:22.4pt;height:7.45pt;z-index:251659264;visibility:visible;mso-wrap-style:square;mso-wrap-distance-left:9pt;mso-wrap-distance-top:0;mso-wrap-distance-right:9pt;mso-wrap-distance-bottom:0;mso-position-horizontal:absolute;mso-position-horizontal-relative:text;mso-position-vertical:absolute;mso-position-vertical-relative:text" o:gfxdata="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">
-                      <v:imagedata r:id="rId22" o:title=""/>
+                      <v:imagedata r:id="rId23" o:title=""/>
                     </v:shape>
                   </w:pict>
                 </mc:Fallback>
@@ -7594,7 +8064,7 @@
                       <wp:cNvGraphicFramePr/>
                       <a:graphic xmlns:a="http://schemas.openxmlformats.org/drawingml/2006/main">
                         <a:graphicData uri="http://schemas.microsoft.com/office/word/2010/wordprocessingInk">
-                          <w14:contentPart bwMode="auto" r:id="rId23">
+                          <w14:contentPart bwMode="auto" r:id="rId24">
                             <w14:nvContentPartPr>
                               <w14:cNvContentPartPr/>
                             </w14:nvContentPartPr>
@@ -7611,7 +8081,7 @@
                 <mc:Fallback>
                   <w:pict>
                     <v:shape w14:anchorId="427313CE" id="Ink 11" o:spid="_x0000_s1026" type="#_x0000_t75" style="position:absolute;margin-left:23.05pt;margin-top:5.05pt;width:17.5pt;height:10.4pt;z-index:251660288;visibility:visible;mso-wrap-style:square;mso-wrap-distance-left:9pt;mso-wrap-distance-top:0;mso-wrap-distance-right:9pt;mso-wrap-distance-bottom:0;mso-position-horizontal:absolute;mso-position-horizontal-relative:text;mso-position-vertical:absolute;mso-position-vertical-relative:text" o:gfxdata="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">
-                      <v:imagedata r:id="rId24" o:title=""/>
+                      <v:imagedata r:id="rId25" o:title=""/>
                     </v:shape>
                   </w:pict>
                 </mc:Fallback>
@@ -7687,7 +8157,7 @@
                       <wp:cNvGraphicFramePr/>
                       <a:graphic xmlns:a="http://schemas.openxmlformats.org/drawingml/2006/main">
                         <a:graphicData uri="http://schemas.microsoft.com/office/word/2010/wordprocessingInk">
-                          <w14:contentPart bwMode="auto" r:id="rId25">
+                          <w14:contentPart bwMode="auto" r:id="rId26">
                             <w14:nvContentPartPr>
                               <w14:cNvContentPartPr/>
                             </w14:nvContentPartPr>
@@ -7704,7 +8174,7 @@
                 <mc:Fallback>
                   <w:pict>
                     <v:shape w14:anchorId="62E1285D" id="Ink 16" o:spid="_x0000_s1026" type="#_x0000_t75" style="position:absolute;margin-left:183.8pt;margin-top:11.35pt;width:1.45pt;height:1.45pt;z-index:251664384;visibility:visible;mso-wrap-style:square;mso-wrap-distance-left:9pt;mso-wrap-distance-top:0;mso-wrap-distance-right:9pt;mso-wrap-distance-bottom:0;mso-position-horizontal:absolute;mso-position-horizontal-relative:text;mso-position-vertical:absolute;mso-position-vertical-relative:text" o:gfxdata="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">
-                      <v:imagedata r:id="rId26" o:title=""/>
+                      <v:imagedata r:id="rId27" o:title=""/>
                     </v:shape>
                   </w:pict>
                 </mc:Fallback>
@@ -7780,7 +8250,7 @@
                       <wp:cNvGraphicFramePr/>
                       <a:graphic xmlns:a="http://schemas.openxmlformats.org/drawingml/2006/main">
                         <a:graphicData uri="http://schemas.microsoft.com/office/word/2010/wordprocessingInk">
-                          <w14:contentPart bwMode="auto" r:id="rId27">
+                          <w14:contentPart bwMode="auto" r:id="rId28">
                             <w14:nvContentPartPr>
                               <w14:cNvContentPartPr/>
                             </w14:nvContentPartPr>
@@ -7797,7 +8267,7 @@
                 <mc:Fallback>
                   <w:pict>
                     <v:shape w14:anchorId="12D6A16F" id="Ink 12" o:spid="_x0000_s1026" type="#_x0000_t75" style="position:absolute;margin-left:24.55pt;margin-top:2.25pt;width:17.4pt;height:14.8pt;z-index:251661312;visibility:visible;mso-wrap-style:square;mso-wrap-distance-left:9pt;mso-wrap-distance-top:0;mso-wrap-distance-right:9pt;mso-wrap-distance-bottom:0;mso-position-horizontal:absolute;mso-position-horizontal-relative:text;mso-position-vertical:absolute;mso-position-vertical-relative:text" o:gfxdata="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">
-                      <v:imagedata r:id="rId28" o:title=""/>
+                      <v:imagedata r:id="rId29" o:title=""/>
                     </v:shape>
                   </w:pict>
                 </mc:Fallback>
@@ -7921,7 +8391,7 @@
                       <wp:cNvGraphicFramePr/>
                       <a:graphic xmlns:a="http://schemas.openxmlformats.org/drawingml/2006/main">
                         <a:graphicData uri="http://schemas.microsoft.com/office/word/2010/wordprocessingInk">
-                          <w14:contentPart bwMode="auto" r:id="rId29">
+                          <w14:contentPart bwMode="auto" r:id="rId30">
                             <w14:nvContentPartPr>
                               <w14:cNvContentPartPr/>
                             </w14:nvContentPartPr>
@@ -7938,7 +8408,7 @@
                 <mc:Fallback>
                   <w:pict>
                     <v:shape w14:anchorId="1C7DC65F" id="Ink 13" o:spid="_x0000_s1026" type="#_x0000_t75" style="position:absolute;margin-left:22.55pt;margin-top:-.05pt;width:16.95pt;height:17.3pt;z-index:251662336;visibility:visible;mso-wrap-style:square;mso-wrap-distance-left:9pt;mso-wrap-distance-top:0;mso-wrap-distance-right:9pt;mso-wrap-distance-bottom:0;mso-position-horizontal:absolute;mso-position-horizontal-relative:text;mso-position-vertical:absolute;mso-position-vertical-relative:text" o:gfxdata="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">
-                      <v:imagedata r:id="rId30" o:title=""/>
+                      <v:imagedata r:id="rId31" o:title=""/>
                     </v:shape>
                   </w:pict>
                 </mc:Fallback>
@@ -8184,7 +8654,7 @@
                       <wp:cNvGraphicFramePr/>
                       <a:graphic xmlns:a="http://schemas.openxmlformats.org/drawingml/2006/main">
                         <a:graphicData uri="http://schemas.microsoft.com/office/word/2010/wordprocessingInk">
-                          <w14:contentPart bwMode="auto" r:id="rId31">
+                          <w14:contentPart bwMode="auto" r:id="rId32">
                             <w14:nvContentPartPr>
                               <w14:cNvContentPartPr/>
                             </w14:nvContentPartPr>
@@ -8201,7 +8671,7 @@
                 <mc:Fallback>
                   <w:pict>
                     <v:shape w14:anchorId="35B29218" id="Ink 15" o:spid="_x0000_s1026" type="#_x0000_t75" style="position:absolute;margin-left:30.05pt;margin-top:3.9pt;width:15.45pt;height:11.3pt;z-index:251663360;visibility:visible;mso-wrap-style:square;mso-wrap-distance-left:9pt;mso-wrap-distance-top:0;mso-wrap-distance-right:9pt;mso-wrap-distance-bottom:0;mso-position-horizontal:absolute;mso-position-horizontal-relative:text;mso-position-vertical:absolute;mso-position-vertical-relative:text" o:gfxdata="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">
-                      <v:imagedata r:id="rId32" o:title=""/>
+                      <v:imagedata r:id="rId33" o:title=""/>
                     </v:shape>
                   </w:pict>
                 </mc:Fallback>
@@ -8404,7 +8874,7 @@
                     <pic:cNvPicPr/>
                   </pic:nvPicPr>
                   <pic:blipFill>
-                    <a:blip r:embed="rId33" cstate="print">
+                    <a:blip r:embed="rId34" cstate="print">
                       <a:extLst>
                         <a:ext uri="{28A0092B-C50C-407E-A947-70E740481C1C}">
                           <a14:useLocalDpi xmlns:a14="http://schemas.microsoft.com/office/drawing/2010/main" val="0"/>
@@ -9962,12 +10432,12 @@
           <w:szCs w:val="24"/>
         </w:rPr>
         <w:sectPr>
-          <w:headerReference w:type="even" r:id="rId34"/>
-          <w:headerReference w:type="default" r:id="rId35"/>
-          <w:footerReference w:type="even" r:id="rId36"/>
-          <w:footerReference w:type="default" r:id="rId37"/>
-          <w:headerReference w:type="first" r:id="rId38"/>
-          <w:footerReference w:type="first" r:id="rId39"/>
+          <w:headerReference w:type="even" r:id="rId35"/>
+          <w:headerReference w:type="default" r:id="rId36"/>
+          <w:footerReference w:type="even" r:id="rId37"/>
+          <w:footerReference w:type="default" r:id="rId38"/>
+          <w:headerReference w:type="first" r:id="rId39"/>
+          <w:footerReference w:type="first" r:id="rId40"/>
           <w:pgSz w:w="12240" w:h="15840"/>
           <w:pgMar w:top="1440" w:right="1440" w:bottom="1440" w:left="1440" w:header="720" w:footer="720" w:gutter="0"/>
           <w:pgNumType w:start="5"/>
@@ -9996,7 +10466,7 @@
       </w:pPr>
     </w:p>
     <w:sectPr>
-      <w:headerReference w:type="default" r:id="rId40"/>
+      <w:headerReference w:type="default" r:id="rId41"/>
       <w:pgSz w:w="12240" w:h="15840"/>
       <w:pgMar w:top="1440" w:right="1440" w:bottom="1440" w:left="1440" w:header="720" w:footer="720" w:gutter="0"/>
       <w:pgNumType w:start="5"/>

</xml_diff>